<commit_message>
Fixed empty array bugs
</commit_message>
<xml_diff>
--- a/_dev/Thesis Document.docx
+++ b/_dev/Thesis Document.docx
@@ -652,6 +652,7 @@
           <w:docPartUnique/>
         </w:docPartObj>
       </w:sdtPr>
+      <w:sdtEndPr/>
       <w:sdtContent>
         <w:p>
           <w:pPr>
@@ -3276,11 +3277,21 @@
                             <w:r>
                               <w:t xml:space="preserve">Figure </w:t>
                             </w:r>
-                            <w:fldSimple w:instr=" SEQ Figure \* ARABIC ">
-                              <w:r>
-                                <w:t>1</w:t>
-                              </w:r>
-                            </w:fldSimple>
+                            <w:r>
+                              <w:fldChar w:fldCharType="begin"/>
+                            </w:r>
+                            <w:r>
+                              <w:instrText xml:space="preserve"> SEQ Figure \* ARABIC </w:instrText>
+                            </w:r>
+                            <w:r>
+                              <w:fldChar w:fldCharType="separate"/>
+                            </w:r>
+                            <w:r>
+                              <w:t>1</w:t>
+                            </w:r>
+                            <w:r>
+                              <w:fldChar w:fldCharType="end"/>
+                            </w:r>
                             <w:r>
                               <w:t>: an overview of Human metabolic pathways</w:t>
                             </w:r>
@@ -7387,76 +7398,574 @@
     </w:p>
     <w:p>
       <w:r>
+        <w:t>The issues with chemical structure formats</w:t>
+      </w:r>
+    </w:p>
+    <w:p>
+      <w:r>
+        <w:t xml:space="preserve">SMILES and </w:t>
+      </w:r>
+      <w:proofErr w:type="spellStart"/>
+      <w:r>
+        <w:t>InChI</w:t>
+      </w:r>
+      <w:proofErr w:type="spellEnd"/>
+      <w:r>
+        <w:t xml:space="preserve"> are two data formats that describe chemical structures with ASCII characters. </w:t>
+      </w:r>
+      <w:r>
+        <w:t xml:space="preserve">It’d be intuitive to assume </w:t>
+      </w:r>
+      <w:r>
+        <w:t xml:space="preserve">that the same metabolite gets the same </w:t>
+      </w:r>
+      <w:r>
+        <w:t xml:space="preserve">SMILES or </w:t>
+      </w:r>
+      <w:proofErr w:type="spellStart"/>
+      <w:r>
+        <w:t>InChI</w:t>
+      </w:r>
+      <w:proofErr w:type="spellEnd"/>
+      <w:r>
+        <w:t>, but this is n</w:t>
+      </w:r>
+      <w:r>
+        <w:t>ot the case.</w:t>
+      </w:r>
+    </w:p>
+    <w:p>
+      <w:r>
+        <w:t xml:space="preserve">For example the </w:t>
+      </w:r>
+      <w:proofErr w:type="spellStart"/>
+      <w:r>
+        <w:t>Betulinic</w:t>
+      </w:r>
+      <w:proofErr w:type="spellEnd"/>
+      <w:r>
+        <w:t xml:space="preserve"> acid</w:t>
+      </w:r>
+      <w:r>
+        <w:t xml:space="preserve"> has these SMILES values in different </w:t>
+      </w:r>
+      <w:proofErr w:type="spellStart"/>
+      <w:r>
+        <w:t>dabatases</w:t>
+      </w:r>
+      <w:proofErr w:type="spellEnd"/>
+      <w:r>
+        <w:t>:</w:t>
+      </w:r>
+    </w:p>
+    <w:p>
+      <w:pPr>
+        <w:spacing w:after="0"/>
+        <w:jc w:val="left"/>
         <w:rPr>
           <w:b/>
           <w:bCs/>
-          <w:color w:val="FF0000"/>
-        </w:rPr>
-        <w:t>TODO</w:t>
-      </w:r>
-    </w:p>
-    <w:p>
-      <w:pPr>
-        <w:pStyle w:val="Heading2"/>
-      </w:pPr>
-      <w:r>
-        <w:t>The issues with chemical structure formats</w:t>
-      </w:r>
-    </w:p>
-    <w:p>
-      <w:r>
-        <w:t xml:space="preserve">SMILES and </w:t>
-      </w:r>
+        </w:rPr>
+      </w:pPr>
       <w:proofErr w:type="spellStart"/>
       <w:r>
-        <w:t>InChI</w:t>
-      </w:r>
-      <w:proofErr w:type="spellEnd"/>
-      <w:r>
-        <w:t xml:space="preserve"> are two data formats that describe chemical structures with ASCII characters. </w:t>
-      </w:r>
-      <w:r>
-        <w:t xml:space="preserve">It’d be intuitive to assume </w:t>
-      </w:r>
-      <w:r>
-        <w:t xml:space="preserve">that the same metabolite gets the same </w:t>
-      </w:r>
-      <w:r>
-        <w:t xml:space="preserve">SMILES or </w:t>
-      </w:r>
-      <w:proofErr w:type="spellStart"/>
-      <w:r>
-        <w:t>InChI</w:t>
-      </w:r>
-      <w:proofErr w:type="spellEnd"/>
-      <w:r>
-        <w:t xml:space="preserve">, but this is not the case. For example </w:t>
-      </w:r>
-      <w:proofErr w:type="gramStart"/>
-      <w:r>
-        <w:t>here’s</w:t>
-      </w:r>
-      <w:proofErr w:type="gramEnd"/>
-      <w:r>
-        <w:t xml:space="preserve"> a few examples of different compounds represented in different databases:</w:t>
-      </w:r>
-    </w:p>
-    <w:p/>
-    <w:p>
-      <w:pPr>
         <w:rPr>
           <w:b/>
           <w:bCs/>
-          <w:color w:val="FF0000"/>
-        </w:rPr>
-      </w:pPr>
+        </w:rPr>
+        <w:t>Chebi</w:t>
+      </w:r>
+      <w:proofErr w:type="spellEnd"/>
       <w:r>
         <w:rPr>
           <w:b/>
           <w:bCs/>
-          <w:color w:val="FF0000"/>
-        </w:rPr>
-        <w:t>2-3 examples</w:t>
+        </w:rPr>
+        <w:t xml:space="preserve"> (3087)</w:t>
+      </w:r>
+      <w:r>
+        <w:rPr>
+          <w:b/>
+          <w:bCs/>
+        </w:rPr>
+        <w:t>:</w:t>
+      </w:r>
+    </w:p>
+    <w:p>
+      <w:pPr>
+        <w:jc w:val="left"/>
+      </w:pPr>
+      <w:r>
+        <w:t>[H][C@]12CC[C@]3([H])[C@@]4(C)CC[C@H](O)C(C)(C)[C@]4([H])CC[C@@]3(C)[C@]1(C)CC[C@]1(CC[C@@H](C(C)=C)[C@]21[H])C(O)=O</w:t>
+      </w:r>
+    </w:p>
+    <w:p>
+      <w:pPr>
+        <w:spacing w:after="0"/>
+        <w:jc w:val="left"/>
+        <w:rPr>
+          <w:b/>
+          <w:bCs/>
+        </w:rPr>
+      </w:pPr>
+      <w:r>
+        <w:rPr>
+          <w:b/>
+          <w:bCs/>
+        </w:rPr>
+        <w:t>HMDB</w:t>
+      </w:r>
+      <w:r>
+        <w:rPr>
+          <w:b/>
+          <w:bCs/>
+        </w:rPr>
+        <w:t xml:space="preserve"> (</w:t>
+      </w:r>
+      <w:r>
+        <w:rPr>
+          <w:b/>
+          <w:bCs/>
+        </w:rPr>
+        <w:t>HMDB0030094</w:t>
+      </w:r>
+      <w:r>
+        <w:rPr>
+          <w:b/>
+          <w:bCs/>
+        </w:rPr>
+        <w:t>)</w:t>
+      </w:r>
+    </w:p>
+    <w:p>
+      <w:pPr>
+        <w:jc w:val="left"/>
+      </w:pPr>
+      <w:r>
+        <w:t>[H][C@]12[C@@H](CC[C@@]1(CC[C@]1(C)[C@]2([H])CC[C@]2([H])[C@@]3(C)CC[C@H](O)C(C)(C)[C@]3([H])CC[C@@]12C)C(O)=O)C(C)=C</w:t>
+      </w:r>
+    </w:p>
+    <w:p>
+      <w:pPr>
+        <w:spacing w:after="0"/>
+        <w:jc w:val="left"/>
+      </w:pPr>
+      <w:proofErr w:type="spellStart"/>
+      <w:r>
+        <w:rPr>
+          <w:b/>
+          <w:bCs/>
+        </w:rPr>
+        <w:t>LipidMaps</w:t>
+      </w:r>
+      <w:proofErr w:type="spellEnd"/>
+      <w:r>
+        <w:rPr>
+          <w:b/>
+          <w:bCs/>
+        </w:rPr>
+        <w:t xml:space="preserve"> (</w:t>
+      </w:r>
+      <w:r>
+        <w:rPr>
+          <w:b/>
+          <w:bCs/>
+        </w:rPr>
+        <w:t>LMPR0106140004</w:t>
+      </w:r>
+      <w:r>
+        <w:rPr>
+          <w:b/>
+          <w:bCs/>
+        </w:rPr>
+        <w:t>)</w:t>
+      </w:r>
+      <w:r>
+        <w:t>:</w:t>
+      </w:r>
+    </w:p>
+    <w:p>
+      <w:pPr>
+        <w:jc w:val="left"/>
+      </w:pPr>
+      <w:r>
+        <w:t>C1[C@@]2(C)[C@@]([H])(CC[C@]3(C)[C@]2([H])CC[C@@]2([C@@]4([C@](CC[C@@]32C)(C(O)=O)CC[C@H]4C(C)=C)[H])[H])C(C)(C)[C@@H](O)C1</w:t>
+      </w:r>
+    </w:p>
+    <w:p>
+      <w:pPr>
+        <w:spacing w:after="0"/>
+        <w:jc w:val="left"/>
+      </w:pPr>
+      <w:proofErr w:type="spellStart"/>
+      <w:r>
+        <w:rPr>
+          <w:b/>
+          <w:bCs/>
+        </w:rPr>
+        <w:t>PubChem</w:t>
+      </w:r>
+      <w:proofErr w:type="spellEnd"/>
+      <w:r>
+        <w:rPr>
+          <w:b/>
+          <w:bCs/>
+        </w:rPr>
+        <w:t xml:space="preserve"> </w:t>
+      </w:r>
+      <w:r>
+        <w:rPr>
+          <w:b/>
+          <w:bCs/>
+        </w:rPr>
+        <w:t>(</w:t>
+      </w:r>
+      <w:r>
+        <w:rPr>
+          <w:b/>
+          <w:bCs/>
+        </w:rPr>
+        <w:t>64971</w:t>
+      </w:r>
+      <w:r>
+        <w:rPr>
+          <w:b/>
+          <w:bCs/>
+        </w:rPr>
+        <w:t>):</w:t>
+      </w:r>
+    </w:p>
+    <w:p>
+      <w:pPr>
+        <w:jc w:val="left"/>
+      </w:pPr>
+      <w:r>
+        <w:t>CC(=C)C1CCC2(C1C3CCC4C5(CCC(C(C5CCC4(C3(CC2)C)C)(C)C)O)C)C(=O)O,CC(=C)[C@@H]1CC[C@]2([C@H]1[C@H]3CC[C@@H]4[C@]5(CC[C@@H](C([C@@H]5CC[C@]4([C@@]3(CC2)C)C)(C)C)O)C)C(=O)O</w:t>
+      </w:r>
+    </w:p>
+    <w:p>
+      <w:r>
+        <w:t xml:space="preserve">This is because SMILES is non-unique – meaning that the same compound can be represented </w:t>
+      </w:r>
+      <w:r>
+        <w:t>with various strings. In comparison</w:t>
+      </w:r>
+      <w:r>
+        <w:t xml:space="preserve">, for all 4 databases the </w:t>
+      </w:r>
+      <w:proofErr w:type="spellStart"/>
+      <w:r>
+        <w:t>InChI</w:t>
+      </w:r>
+      <w:proofErr w:type="spellEnd"/>
+      <w:r>
+        <w:t xml:space="preserve"> value is the same:</w:t>
+      </w:r>
+    </w:p>
+    <w:p>
+      <w:r>
+        <w:t>1S/C30H48O3/c1-18(2)19-10-15-30(25(32)33)17-16-28(6)20(24(19)30)8-9-22-27(5)13-12-23(31)26(3,4)21(27)11-14-29(22,28)7/h19-24,31H,1,8-17H2,2-7H3,(H,32,33)/t19-,20+,21-,22+,23-,24+,27-,28+,29+,30-/m0/s1</w:t>
+      </w:r>
+    </w:p>
+    <w:p>
+      <w:r>
+        <w:lastRenderedPageBreak/>
+        <w:t xml:space="preserve">However, </w:t>
+      </w:r>
+      <w:proofErr w:type="spellStart"/>
+      <w:r>
+        <w:t>InChI</w:t>
+      </w:r>
+      <w:proofErr w:type="spellEnd"/>
+      <w:r>
+        <w:t xml:space="preserve"> can also incorporate </w:t>
+      </w:r>
+      <w:r>
+        <w:t>differences in isotopes</w:t>
+      </w:r>
+      <w:r>
+        <w:t xml:space="preserve">, charges, </w:t>
+      </w:r>
+      <w:proofErr w:type="spellStart"/>
+      <w:r>
+        <w:t>stereochemical</w:t>
+      </w:r>
+      <w:proofErr w:type="spellEnd"/>
+      <w:r>
+        <w:t xml:space="preserve"> </w:t>
+      </w:r>
+      <w:r>
+        <w:t xml:space="preserve">layer and </w:t>
+      </w:r>
+      <w:r>
+        <w:t>other chemical</w:t>
+      </w:r>
+      <w:r>
+        <w:t xml:space="preserve"> properties as well.</w:t>
+      </w:r>
+      <w:r>
+        <w:t xml:space="preserve"> </w:t>
+      </w:r>
+      <w:r>
+        <w:t xml:space="preserve">This makes </w:t>
+      </w:r>
+      <w:proofErr w:type="spellStart"/>
+      <w:r>
+        <w:t>InChI</w:t>
+      </w:r>
+      <w:proofErr w:type="spellEnd"/>
+      <w:r>
+        <w:t xml:space="preserve"> strings belonging to the same compound differ, such as in the case of </w:t>
+      </w:r>
+      <w:proofErr w:type="spellStart"/>
+      <w:r>
+        <w:t>neohesperidin</w:t>
+      </w:r>
+      <w:proofErr w:type="spellEnd"/>
+      <w:r>
+        <w:t>:</w:t>
+      </w:r>
+    </w:p>
+    <w:p>
+      <w:pPr>
+        <w:spacing w:after="0"/>
+        <w:jc w:val="left"/>
+        <w:rPr>
+          <w:b/>
+          <w:bCs/>
+        </w:rPr>
+      </w:pPr>
+      <w:proofErr w:type="spellStart"/>
+      <w:r>
+        <w:rPr>
+          <w:b/>
+          <w:bCs/>
+        </w:rPr>
+        <w:t>Chebi</w:t>
+      </w:r>
+      <w:proofErr w:type="spellEnd"/>
+      <w:r>
+        <w:rPr>
+          <w:b/>
+          <w:bCs/>
+        </w:rPr>
+        <w:t xml:space="preserve"> (</w:t>
+      </w:r>
+      <w:r>
+        <w:rPr>
+          <w:b/>
+          <w:bCs/>
+        </w:rPr>
+        <w:t>59016</w:t>
+      </w:r>
+      <w:r>
+        <w:rPr>
+          <w:b/>
+          <w:bCs/>
+        </w:rPr>
+        <w:t>):</w:t>
+      </w:r>
+    </w:p>
+    <w:p>
+      <w:pPr>
+        <w:jc w:val="left"/>
+        <w:rPr>
+          <w:color w:val="C0504D" w:themeColor="accent2"/>
+        </w:rPr>
+      </w:pPr>
+      <w:r>
+        <w:t>1S/C28H34O15/c1-10-21(33)23(35)25(37)27(39-10)43-26-24(36)22(34)19(9-29)42-28(26)40-12-6-14(31)20-15(32)8-17(41-18(20)7-12)11-3-4-16(38-2)13(30)5-11/h3-7,10,17,19,21-31,33-37H,8-9H2,1-2H3</w:t>
+      </w:r>
+      <w:r>
+        <w:rPr>
+          <w:color w:val="C0504D" w:themeColor="accent2"/>
+        </w:rPr>
+        <w:t>/t10-,17-,19+,21-,22+,23+,24-,25+,26+,27-,28+/m0/s1</w:t>
+      </w:r>
+    </w:p>
+    <w:p>
+      <w:pPr>
+        <w:spacing w:after="0"/>
+        <w:jc w:val="left"/>
+        <w:rPr>
+          <w:b/>
+          <w:bCs/>
+        </w:rPr>
+      </w:pPr>
+      <w:r>
+        <w:rPr>
+          <w:b/>
+          <w:bCs/>
+        </w:rPr>
+        <w:t>HMDB (</w:t>
+      </w:r>
+      <w:r>
+        <w:rPr>
+          <w:b/>
+          <w:bCs/>
+        </w:rPr>
+        <w:t>HMDB0030748</w:t>
+      </w:r>
+      <w:r>
+        <w:rPr>
+          <w:b/>
+          <w:bCs/>
+        </w:rPr>
+        <w:t>):</w:t>
+      </w:r>
+    </w:p>
+    <w:p>
+      <w:pPr>
+        <w:jc w:val="left"/>
+      </w:pPr>
+      <w:r>
+        <w:t>1S/C28H34O15/c1-10-21(33)23(35)25(37)27(39-10)43-26-24(36)22(34)19(9-29)42-28(26)40-12-6-14(31)20-15(32)8-17(41-18(20)7-12)11-3-4-16(38-2)13(30)5-11/h3-7,10,17,19,21-31,33-37H,8-9H2,1-2H3</w:t>
+      </w:r>
+    </w:p>
+    <w:p>
+      <w:pPr>
+        <w:spacing w:after="0"/>
+        <w:jc w:val="left"/>
+        <w:rPr>
+          <w:b/>
+          <w:bCs/>
+        </w:rPr>
+      </w:pPr>
+      <w:proofErr w:type="spellStart"/>
+      <w:r>
+        <w:rPr>
+          <w:b/>
+          <w:bCs/>
+        </w:rPr>
+        <w:t>LipidMaps</w:t>
+      </w:r>
+      <w:proofErr w:type="spellEnd"/>
+      <w:r>
+        <w:rPr>
+          <w:b/>
+          <w:bCs/>
+        </w:rPr>
+        <w:t xml:space="preserve"> (</w:t>
+      </w:r>
+      <w:r>
+        <w:rPr>
+          <w:b/>
+          <w:bCs/>
+        </w:rPr>
+        <w:t>LMPK12140452</w:t>
+      </w:r>
+      <w:r>
+        <w:rPr>
+          <w:b/>
+          <w:bCs/>
+        </w:rPr>
+        <w:t>):</w:t>
+      </w:r>
+    </w:p>
+    <w:p>
+      <w:pPr>
+        <w:jc w:val="left"/>
+      </w:pPr>
+      <w:r>
+        <w:t>1S/C28H34O15/c1-10-21(33)23(35)25(37)27(39-10)43-26-24(36)22(34)19(9-29)42-28(26)40-12-6-14(31)20-15(32)8-17(41-18(20)7-12)11-3-4-16(38-2)13(30)5-11/h3-7,10,17,19,21-31,33-37H,8-9H2,1-2H3</w:t>
+      </w:r>
+      <w:r>
+        <w:rPr>
+          <w:color w:val="C0504D" w:themeColor="accent2"/>
+        </w:rPr>
+        <w:t>/t10?,17-,19?,21?,22?,23?,24?,25?,26?,27?,28?/m0/s1</w:t>
+      </w:r>
+    </w:p>
+    <w:p>
+      <w:pPr>
+        <w:spacing w:after="0"/>
+        <w:jc w:val="left"/>
+        <w:rPr>
+          <w:b/>
+          <w:bCs/>
+        </w:rPr>
+      </w:pPr>
+      <w:proofErr w:type="spellStart"/>
+      <w:r>
+        <w:rPr>
+          <w:b/>
+          <w:bCs/>
+        </w:rPr>
+        <w:t>PubChem</w:t>
+      </w:r>
+      <w:proofErr w:type="spellEnd"/>
+      <w:r>
+        <w:rPr>
+          <w:b/>
+          <w:bCs/>
+        </w:rPr>
+        <w:t xml:space="preserve"> (</w:t>
+      </w:r>
+      <w:r>
+        <w:rPr>
+          <w:b/>
+          <w:bCs/>
+        </w:rPr>
+        <w:t>442439</w:t>
+      </w:r>
+      <w:r>
+        <w:rPr>
+          <w:b/>
+          <w:bCs/>
+        </w:rPr>
+        <w:t>):</w:t>
+      </w:r>
+    </w:p>
+    <w:p>
+      <w:pPr>
+        <w:jc w:val="left"/>
+      </w:pPr>
+      <w:r>
+        <w:t>1S/C28H34O15/c1-10-21(33)23(35)25(37)27(39-10)43-26-24(36)22(34)19(9-29)42-28(26)40-12-6-14(31)20-15(32)8-17(41-18(20)7-12)11-3-4-16(38-2)13(30)5-11/h3-7,10,17,19,21-31,33-37H,8-9H2,1-2H3</w:t>
+      </w:r>
+      <w:r>
+        <w:rPr>
+          <w:color w:val="C0504D" w:themeColor="accent2"/>
+        </w:rPr>
+        <w:t>/t10-,17-,19+,21-,22+,23+,24-,25+,26+,27-,28+/m0/s1</w:t>
+      </w:r>
+    </w:p>
+    <w:p>
+      <w:pPr>
+        <w:spacing w:after="0"/>
+        <w:jc w:val="left"/>
+        <w:rPr>
+          <w:b/>
+          <w:bCs/>
+        </w:rPr>
+      </w:pPr>
+    </w:p>
+    <w:p>
+      <w:pPr>
+        <w:spacing w:after="0"/>
+        <w:jc w:val="left"/>
+      </w:pPr>
+      <w:r>
+        <w:t>Perhaps</w:t>
+      </w:r>
+      <w:r>
+        <w:t xml:space="preserve"> visiting the possibility of using </w:t>
+      </w:r>
+      <w:proofErr w:type="spellStart"/>
+      <w:r>
+        <w:t>InChI</w:t>
+      </w:r>
+      <w:proofErr w:type="spellEnd"/>
+      <w:r>
+        <w:t xml:space="preserve"> strings (with the exclusion the optional format extensions after the “/” symbol) for chemical-based searches in metabolites would be beneficial both for this package and in the construction of a non-structure based </w:t>
+      </w:r>
+      <w:proofErr w:type="spellStart"/>
+      <w:r>
+        <w:t>metabolome</w:t>
+      </w:r>
+      <w:proofErr w:type="spellEnd"/>
+      <w:r>
+        <w:t xml:space="preserve"> identifier as well in the future.</w:t>
       </w:r>
     </w:p>
     <w:p/>
@@ -7799,12 +8308,15 @@
         <w:t>et al.</w:t>
       </w:r>
       <w:r>
-        <w:t xml:space="preserve"> 2014). Make sure to refer to all figures and tables in the text, number them in the order they appear in the text, and insert them into the document in order. That is, Figure 1 is referenced to in the text before Figure 2 and also placed before Figure 2 in the document. An easy way to get this right is to use cross-references.</w:t>
-      </w:r>
-    </w:p>
-    <w:p>
+        <w:t xml:space="preserve"> 2014). Make sure to refer to all figures and tables in the text, number them in the order they appear in the text, and insert them</w:t>
+      </w:r>
       <w:bookmarkStart w:id="36" w:name="_GoBack"/>
       <w:bookmarkEnd w:id="36"/>
+      <w:r>
+        <w:t xml:space="preserve"> into the document in order. That is, Figure 1 is referenced to in the text before Figure 2 and also placed before Figure 2 in the document. An easy way to get this right is to use cross-references.</w:t>
+      </w:r>
+    </w:p>
+    <w:p>
       <w:r>
         <w:lastRenderedPageBreak/>
         <w:t>When referencing the figure in the text you use insert-cross-reference and select figure, and “only label and number” as within this parenthesis (Figure 1). If a figure is inserted before another in the text, just mark the entire text after inserting the figure and figure text, and update the field. Then all figure numbers and cross-references in the text will be updated.</w:t>
@@ -8978,7 +9490,7 @@
         <w:noProof/>
         <w:color w:val="000000"/>
       </w:rPr>
-      <w:t>20</w:t>
+      <w:t>18</w:t>
     </w:r>
     <w:r>
       <w:rPr>
@@ -10311,6 +10823,7 @@
   <w:style w:type="character" w:default="1" w:styleId="DefaultParagraphFont">
     <w:name w:val="Default Paragraph Font"/>
     <w:uiPriority w:val="1"/>
+    <w:semiHidden/>
     <w:unhideWhenUsed/>
   </w:style>
   <w:style w:type="table" w:default="1" w:styleId="TableNormal">
@@ -10534,6 +11047,32 @@
       <w:ind w:left="720"/>
       <w:contextualSpacing/>
     </w:pPr>
+  </w:style>
+  <w:style w:type="table" w:styleId="TableGrid">
+    <w:name w:val="Table Grid"/>
+    <w:basedOn w:val="TableNormal"/>
+    <w:uiPriority w:val="59"/>
+    <w:rsid w:val="003A66E3"/>
+    <w:pPr>
+      <w:spacing w:after="0" w:line="240" w:lineRule="auto"/>
+    </w:pPr>
+    <w:tblPr>
+      <w:tblInd w:w="0" w:type="dxa"/>
+      <w:tblBorders>
+        <w:top w:val="single" w:sz="4" w:space="0" w:color="auto"/>
+        <w:left w:val="single" w:sz="4" w:space="0" w:color="auto"/>
+        <w:bottom w:val="single" w:sz="4" w:space="0" w:color="auto"/>
+        <w:right w:val="single" w:sz="4" w:space="0" w:color="auto"/>
+        <w:insideH w:val="single" w:sz="4" w:space="0" w:color="auto"/>
+        <w:insideV w:val="single" w:sz="4" w:space="0" w:color="auto"/>
+      </w:tblBorders>
+      <w:tblCellMar>
+        <w:top w:w="0" w:type="dxa"/>
+        <w:left w:w="108" w:type="dxa"/>
+        <w:bottom w:w="0" w:type="dxa"/>
+        <w:right w:w="108" w:type="dxa"/>
+      </w:tblCellMar>
+    </w:tblPr>
   </w:style>
 </w:styles>
 </file>
@@ -10799,6 +11338,7 @@
   <w:style w:type="character" w:default="1" w:styleId="DefaultParagraphFont">
     <w:name w:val="Default Paragraph Font"/>
     <w:uiPriority w:val="1"/>
+    <w:semiHidden/>
     <w:unhideWhenUsed/>
   </w:style>
   <w:style w:type="table" w:default="1" w:styleId="TableNormal">
@@ -11022,6 +11562,32 @@
       <w:ind w:left="720"/>
       <w:contextualSpacing/>
     </w:pPr>
+  </w:style>
+  <w:style w:type="table" w:styleId="TableGrid">
+    <w:name w:val="Table Grid"/>
+    <w:basedOn w:val="TableNormal"/>
+    <w:uiPriority w:val="59"/>
+    <w:rsid w:val="003A66E3"/>
+    <w:pPr>
+      <w:spacing w:after="0" w:line="240" w:lineRule="auto"/>
+    </w:pPr>
+    <w:tblPr>
+      <w:tblInd w:w="0" w:type="dxa"/>
+      <w:tblBorders>
+        <w:top w:val="single" w:sz="4" w:space="0" w:color="auto"/>
+        <w:left w:val="single" w:sz="4" w:space="0" w:color="auto"/>
+        <w:bottom w:val="single" w:sz="4" w:space="0" w:color="auto"/>
+        <w:right w:val="single" w:sz="4" w:space="0" w:color="auto"/>
+        <w:insideH w:val="single" w:sz="4" w:space="0" w:color="auto"/>
+        <w:insideV w:val="single" w:sz="4" w:space="0" w:color="auto"/>
+      </w:tblBorders>
+      <w:tblCellMar>
+        <w:top w:w="0" w:type="dxa"/>
+        <w:left w:w="108" w:type="dxa"/>
+        <w:bottom w:w="0" w:type="dxa"/>
+        <w:right w:w="108" w:type="dxa"/>
+      </w:tblCellMar>
+    </w:tblPr>
   </w:style>
 </w:styles>
 </file>

</xml_diff>